<commit_message>
changes in doc, add pyhto_bases
</commit_message>
<xml_diff>
--- a/Pyrhon.docx
+++ b/Pyrhon.docx
@@ -84,8 +84,6 @@
       <w:r>
         <w:t xml:space="preserve">: </w:t>
       </w:r>
-      <w:bookmarkStart w:id="0" w:name="_GoBack"/>
-      <w:bookmarkEnd w:id="0"/>
       <w:r>
         <w:t>ML</w:t>
       </w:r>
@@ -99,6 +97,432 @@
       <w:r>
         <w:t>:</w:t>
       </w:r>
+    </w:p>
+    <w:p>
+      <w:r>
+        <w:t>Tipos básicos de datos</w:t>
+      </w:r>
+    </w:p>
+    <w:tbl>
+      <w:tblPr>
+        <w:tblStyle w:val="Tabladecuadrcula2-nfasis6"/>
+        <w:tblW w:w="0" w:type="auto"/>
+        <w:tblLook w:val="04A0" w:firstRow="1" w:lastRow="0" w:firstColumn="1" w:lastColumn="0" w:noHBand="0" w:noVBand="1"/>
+      </w:tblPr>
+      <w:tblGrid>
+        <w:gridCol w:w="1572"/>
+        <w:gridCol w:w="2244"/>
+        <w:gridCol w:w="2718"/>
+      </w:tblGrid>
+      <w:tr>
+        <w:trPr>
+          <w:cnfStyle w:val="100000000000" w:firstRow="1" w:lastRow="0" w:firstColumn="0" w:lastColumn="0" w:oddVBand="0" w:evenVBand="0" w:oddHBand="0" w:evenHBand="0" w:firstRowFirstColumn="0" w:firstRowLastColumn="0" w:lastRowFirstColumn="0" w:lastRowLastColumn="0"/>
+        </w:trPr>
+        <w:tc>
+          <w:tcPr>
+            <w:cnfStyle w:val="001000000000" w:firstRow="0" w:lastRow="0" w:firstColumn="1" w:lastColumn="0" w:oddVBand="0" w:evenVBand="0" w:oddHBand="0" w:evenHBand="0" w:firstRowFirstColumn="0" w:firstRowLastColumn="0" w:lastRowFirstColumn="0" w:lastRowLastColumn="0"/>
+            <w:tcW w:w="0" w:type="auto"/>
+          </w:tcPr>
+          <w:p>
+            <w:r>
+              <w:t>Tipo de Objeto</w:t>
+            </w:r>
+          </w:p>
+        </w:tc>
+        <w:tc>
+          <w:tcPr>
+            <w:tcW w:w="0" w:type="auto"/>
+          </w:tcPr>
+          <w:p>
+            <w:pPr>
+              <w:cnfStyle w:val="100000000000" w:firstRow="1" w:lastRow="0" w:firstColumn="0" w:lastColumn="0" w:oddVBand="0" w:evenVBand="0" w:oddHBand="0" w:evenHBand="0" w:firstRowFirstColumn="0" w:firstRowLastColumn="0" w:lastRowFirstColumn="0" w:lastRowLastColumn="0"/>
+            </w:pPr>
+            <w:r>
+              <w:t>Significado</w:t>
+            </w:r>
+          </w:p>
+        </w:tc>
+        <w:tc>
+          <w:tcPr>
+            <w:tcW w:w="0" w:type="auto"/>
+          </w:tcPr>
+          <w:p>
+            <w:pPr>
+              <w:cnfStyle w:val="100000000000" w:firstRow="1" w:lastRow="0" w:firstColumn="0" w:lastColumn="0" w:oddVBand="0" w:evenVBand="0" w:oddHBand="0" w:evenHBand="0" w:firstRowFirstColumn="0" w:firstRowLastColumn="0" w:lastRowFirstColumn="0" w:lastRowLastColumn="0"/>
+            </w:pPr>
+            <w:r>
+              <w:t>Uso</w:t>
+            </w:r>
+          </w:p>
+        </w:tc>
+      </w:tr>
+      <w:tr>
+        <w:trPr>
+          <w:cnfStyle w:val="000000100000" w:firstRow="0" w:lastRow="0" w:firstColumn="0" w:lastColumn="0" w:oddVBand="0" w:evenVBand="0" w:oddHBand="1" w:evenHBand="0" w:firstRowFirstColumn="0" w:firstRowLastColumn="0" w:lastRowFirstColumn="0" w:lastRowLastColumn="0"/>
+        </w:trPr>
+        <w:tc>
+          <w:tcPr>
+            <w:cnfStyle w:val="001000000000" w:firstRow="0" w:lastRow="0" w:firstColumn="1" w:lastColumn="0" w:oddVBand="0" w:evenVBand="0" w:oddHBand="0" w:evenHBand="0" w:firstRowFirstColumn="0" w:firstRowLastColumn="0" w:lastRowFirstColumn="0" w:lastRowLastColumn="0"/>
+            <w:tcW w:w="0" w:type="auto"/>
+          </w:tcPr>
+          <w:p>
+            <w:r>
+              <w:t>int</w:t>
+            </w:r>
+          </w:p>
+        </w:tc>
+        <w:tc>
+          <w:tcPr>
+            <w:tcW w:w="0" w:type="auto"/>
+          </w:tcPr>
+          <w:p>
+            <w:pPr>
+              <w:cnfStyle w:val="000000100000" w:firstRow="0" w:lastRow="0" w:firstColumn="0" w:lastColumn="0" w:oddVBand="0" w:evenVBand="0" w:oddHBand="1" w:evenHBand="0" w:firstRowFirstColumn="0" w:firstRowLastColumn="0" w:lastRowFirstColumn="0" w:lastRowLastColumn="0"/>
+            </w:pPr>
+            <w:r>
+              <w:t>Valor entero</w:t>
+            </w:r>
+          </w:p>
+        </w:tc>
+        <w:tc>
+          <w:tcPr>
+            <w:tcW w:w="0" w:type="auto"/>
+          </w:tcPr>
+          <w:p>
+            <w:pPr>
+              <w:cnfStyle w:val="000000100000" w:firstRow="0" w:lastRow="0" w:firstColumn="0" w:lastColumn="0" w:oddVBand="0" w:evenVBand="0" w:oddHBand="1" w:evenHBand="0" w:firstRowFirstColumn="0" w:firstRowLastColumn="0" w:lastRowFirstColumn="0" w:lastRowLastColumn="0"/>
+            </w:pPr>
+            <w:r>
+              <w:t>Números naturales</w:t>
+            </w:r>
+          </w:p>
+        </w:tc>
+      </w:tr>
+      <w:tr>
+        <w:tc>
+          <w:tcPr>
+            <w:cnfStyle w:val="001000000000" w:firstRow="0" w:lastRow="0" w:firstColumn="1" w:lastColumn="0" w:oddVBand="0" w:evenVBand="0" w:oddHBand="0" w:evenHBand="0" w:firstRowFirstColumn="0" w:firstRowLastColumn="0" w:lastRowFirstColumn="0" w:lastRowLastColumn="0"/>
+            <w:tcW w:w="0" w:type="auto"/>
+          </w:tcPr>
+          <w:p>
+            <w:r>
+              <w:t>float</w:t>
+            </w:r>
+          </w:p>
+        </w:tc>
+        <w:tc>
+          <w:tcPr>
+            <w:tcW w:w="0" w:type="auto"/>
+          </w:tcPr>
+          <w:p>
+            <w:pPr>
+              <w:cnfStyle w:val="000000000000" w:firstRow="0" w:lastRow="0" w:firstColumn="0" w:lastColumn="0" w:oddVBand="0" w:evenVBand="0" w:oddHBand="0" w:evenHBand="0" w:firstRowFirstColumn="0" w:firstRowLastColumn="0" w:lastRowFirstColumn="0" w:lastRowLastColumn="0"/>
+            </w:pPr>
+            <w:r>
+              <w:t>Punto flotante</w:t>
+            </w:r>
+          </w:p>
+        </w:tc>
+        <w:tc>
+          <w:tcPr>
+            <w:tcW w:w="0" w:type="auto"/>
+          </w:tcPr>
+          <w:p>
+            <w:pPr>
+              <w:cnfStyle w:val="000000000000" w:firstRow="0" w:lastRow="0" w:firstColumn="0" w:lastColumn="0" w:oddVBand="0" w:evenVBand="0" w:oddHBand="0" w:evenHBand="0" w:firstRowFirstColumn="0" w:firstRowLastColumn="0" w:lastRowFirstColumn="0" w:lastRowLastColumn="0"/>
+            </w:pPr>
+            <w:r>
+              <w:t>Números reales</w:t>
+            </w:r>
+          </w:p>
+        </w:tc>
+      </w:tr>
+      <w:tr>
+        <w:trPr>
+          <w:cnfStyle w:val="000000100000" w:firstRow="0" w:lastRow="0" w:firstColumn="0" w:lastColumn="0" w:oddVBand="0" w:evenVBand="0" w:oddHBand="1" w:evenHBand="0" w:firstRowFirstColumn="0" w:firstRowLastColumn="0" w:lastRowFirstColumn="0" w:lastRowLastColumn="0"/>
+        </w:trPr>
+        <w:tc>
+          <w:tcPr>
+            <w:cnfStyle w:val="001000000000" w:firstRow="0" w:lastRow="0" w:firstColumn="1" w:lastColumn="0" w:oddVBand="0" w:evenVBand="0" w:oddHBand="0" w:evenHBand="0" w:firstRowFirstColumn="0" w:firstRowLastColumn="0" w:lastRowFirstColumn="0" w:lastRowLastColumn="0"/>
+            <w:tcW w:w="0" w:type="auto"/>
+          </w:tcPr>
+          <w:p>
+            <w:proofErr w:type="spellStart"/>
+            <w:r>
+              <w:t>bool</w:t>
+            </w:r>
+            <w:proofErr w:type="spellEnd"/>
+          </w:p>
+        </w:tc>
+        <w:tc>
+          <w:tcPr>
+            <w:tcW w:w="0" w:type="auto"/>
+          </w:tcPr>
+          <w:p>
+            <w:pPr>
+              <w:cnfStyle w:val="000000100000" w:firstRow="0" w:lastRow="0" w:firstColumn="0" w:lastColumn="0" w:oddVBand="0" w:evenVBand="0" w:oddHBand="1" w:evenHBand="0" w:firstRowFirstColumn="0" w:firstRowLastColumn="0" w:lastRowFirstColumn="0" w:lastRowLastColumn="0"/>
+            </w:pPr>
+            <w:r>
+              <w:t>Valores booleanos</w:t>
+            </w:r>
+          </w:p>
+        </w:tc>
+        <w:tc>
+          <w:tcPr>
+            <w:tcW w:w="0" w:type="auto"/>
+          </w:tcPr>
+          <w:p>
+            <w:pPr>
+              <w:cnfStyle w:val="000000100000" w:firstRow="0" w:lastRow="0" w:firstColumn="0" w:lastColumn="0" w:oddVBand="0" w:evenVBand="0" w:oddHBand="1" w:evenHBand="0" w:firstRowFirstColumn="0" w:firstRowLastColumn="0" w:lastRowFirstColumn="0" w:lastRowLastColumn="0"/>
+            </w:pPr>
+            <w:r>
+              <w:t>Verdadero o Falso</w:t>
+            </w:r>
+          </w:p>
+        </w:tc>
+      </w:tr>
+      <w:tr>
+        <w:tc>
+          <w:tcPr>
+            <w:cnfStyle w:val="001000000000" w:firstRow="0" w:lastRow="0" w:firstColumn="1" w:lastColumn="0" w:oddVBand="0" w:evenVBand="0" w:oddHBand="0" w:evenHBand="0" w:firstRowFirstColumn="0" w:firstRowLastColumn="0" w:lastRowFirstColumn="0" w:lastRowLastColumn="0"/>
+            <w:tcW w:w="0" w:type="auto"/>
+          </w:tcPr>
+          <w:p>
+            <w:proofErr w:type="spellStart"/>
+            <w:r>
+              <w:t>str</w:t>
+            </w:r>
+            <w:proofErr w:type="spellEnd"/>
+          </w:p>
+        </w:tc>
+        <w:tc>
+          <w:tcPr>
+            <w:tcW w:w="0" w:type="auto"/>
+          </w:tcPr>
+          <w:p>
+            <w:pPr>
+              <w:cnfStyle w:val="000000000000" w:firstRow="0" w:lastRow="0" w:firstColumn="0" w:lastColumn="0" w:oddVBand="0" w:evenVBand="0" w:oddHBand="0" w:evenHBand="0" w:firstRowFirstColumn="0" w:firstRowLastColumn="0" w:lastRowFirstColumn="0" w:lastRowLastColumn="0"/>
+            </w:pPr>
+            <w:r>
+              <w:t>Cadenas</w:t>
+            </w:r>
+          </w:p>
+        </w:tc>
+        <w:tc>
+          <w:tcPr>
+            <w:tcW w:w="0" w:type="auto"/>
+          </w:tcPr>
+          <w:p>
+            <w:pPr>
+              <w:cnfStyle w:val="000000000000" w:firstRow="0" w:lastRow="0" w:firstColumn="0" w:lastColumn="0" w:oddVBand="0" w:evenVBand="0" w:oddHBand="0" w:evenHBand="0" w:firstRowFirstColumn="0" w:firstRowLastColumn="0" w:lastRowFirstColumn="0" w:lastRowLastColumn="0"/>
+            </w:pPr>
+            <w:r>
+              <w:t>Caracteres, palabras o texto</w:t>
+            </w:r>
+          </w:p>
+        </w:tc>
+      </w:tr>
+      <w:tr>
+        <w:trPr>
+          <w:cnfStyle w:val="000000100000" w:firstRow="0" w:lastRow="0" w:firstColumn="0" w:lastColumn="0" w:oddVBand="0" w:evenVBand="0" w:oddHBand="1" w:evenHBand="0" w:firstRowFirstColumn="0" w:firstRowLastColumn="0" w:lastRowFirstColumn="0" w:lastRowLastColumn="0"/>
+        </w:trPr>
+        <w:tc>
+          <w:tcPr>
+            <w:cnfStyle w:val="001000000000" w:firstRow="0" w:lastRow="0" w:firstColumn="1" w:lastColumn="0" w:oddVBand="0" w:evenVBand="0" w:oddHBand="0" w:evenHBand="0" w:firstRowFirstColumn="0" w:firstRowLastColumn="0" w:lastRowFirstColumn="0" w:lastRowLastColumn="0"/>
+            <w:tcW w:w="0" w:type="auto"/>
+          </w:tcPr>
+          <w:p>
+            <w:proofErr w:type="spellStart"/>
+            <w:r>
+              <w:t>tuple</w:t>
+            </w:r>
+            <w:proofErr w:type="spellEnd"/>
+          </w:p>
+        </w:tc>
+        <w:tc>
+          <w:tcPr>
+            <w:tcW w:w="0" w:type="auto"/>
+          </w:tcPr>
+          <w:p>
+            <w:pPr>
+              <w:cnfStyle w:val="000000100000" w:firstRow="0" w:lastRow="0" w:firstColumn="0" w:lastColumn="0" w:oddVBand="0" w:evenVBand="0" w:oddHBand="1" w:evenHBand="0" w:firstRowFirstColumn="0" w:firstRowLastColumn="0" w:lastRowFirstColumn="0" w:lastRowLastColumn="0"/>
+            </w:pPr>
+            <w:r>
+              <w:t>Contenedor inmutable</w:t>
+            </w:r>
+          </w:p>
+        </w:tc>
+        <w:tc>
+          <w:tcPr>
+            <w:tcW w:w="0" w:type="auto"/>
+          </w:tcPr>
+          <w:p>
+            <w:pPr>
+              <w:cnfStyle w:val="000000100000" w:firstRow="0" w:lastRow="0" w:firstColumn="0" w:lastColumn="0" w:oddVBand="0" w:evenVBand="0" w:oddHBand="1" w:evenHBand="0" w:firstRowFirstColumn="0" w:firstRowLastColumn="0" w:lastRowFirstColumn="0" w:lastRowLastColumn="0"/>
+            </w:pPr>
+            <w:r>
+              <w:t>Fijar objetos</w:t>
+            </w:r>
+          </w:p>
+        </w:tc>
+      </w:tr>
+      <w:tr>
+        <w:tc>
+          <w:tcPr>
+            <w:cnfStyle w:val="001000000000" w:firstRow="0" w:lastRow="0" w:firstColumn="1" w:lastColumn="0" w:oddVBand="0" w:evenVBand="0" w:oddHBand="0" w:evenHBand="0" w:firstRowFirstColumn="0" w:firstRowLastColumn="0" w:lastRowFirstColumn="0" w:lastRowLastColumn="0"/>
+            <w:tcW w:w="0" w:type="auto"/>
+          </w:tcPr>
+          <w:p>
+            <w:proofErr w:type="spellStart"/>
+            <w:r>
+              <w:t>list</w:t>
+            </w:r>
+            <w:proofErr w:type="spellEnd"/>
+          </w:p>
+        </w:tc>
+        <w:tc>
+          <w:tcPr>
+            <w:tcW w:w="0" w:type="auto"/>
+          </w:tcPr>
+          <w:p>
+            <w:pPr>
+              <w:cnfStyle w:val="000000000000" w:firstRow="0" w:lastRow="0" w:firstColumn="0" w:lastColumn="0" w:oddVBand="0" w:evenVBand="0" w:oddHBand="0" w:evenHBand="0" w:firstRowFirstColumn="0" w:firstRowLastColumn="0" w:lastRowFirstColumn="0" w:lastRowLastColumn="0"/>
+            </w:pPr>
+            <w:r>
+              <w:t>Contenedor mutable</w:t>
+            </w:r>
+          </w:p>
+        </w:tc>
+        <w:tc>
+          <w:tcPr>
+            <w:tcW w:w="0" w:type="auto"/>
+          </w:tcPr>
+          <w:p>
+            <w:pPr>
+              <w:cnfStyle w:val="000000000000" w:firstRow="0" w:lastRow="0" w:firstColumn="0" w:lastColumn="0" w:oddVBand="0" w:evenVBand="0" w:oddHBand="0" w:evenHBand="0" w:firstRowFirstColumn="0" w:firstRowLastColumn="0" w:lastRowFirstColumn="0" w:lastRowLastColumn="0"/>
+            </w:pPr>
+            <w:r>
+              <w:t>Objetos no fijos</w:t>
+            </w:r>
+          </w:p>
+        </w:tc>
+      </w:tr>
+      <w:tr>
+        <w:trPr>
+          <w:cnfStyle w:val="000000100000" w:firstRow="0" w:lastRow="0" w:firstColumn="0" w:lastColumn="0" w:oddVBand="0" w:evenVBand="0" w:oddHBand="1" w:evenHBand="0" w:firstRowFirstColumn="0" w:firstRowLastColumn="0" w:lastRowFirstColumn="0" w:lastRowLastColumn="0"/>
+        </w:trPr>
+        <w:tc>
+          <w:tcPr>
+            <w:cnfStyle w:val="001000000000" w:firstRow="0" w:lastRow="0" w:firstColumn="1" w:lastColumn="0" w:oddVBand="0" w:evenVBand="0" w:oddHBand="0" w:evenHBand="0" w:firstRowFirstColumn="0" w:firstRowLastColumn="0" w:lastRowFirstColumn="0" w:lastRowLastColumn="0"/>
+            <w:tcW w:w="0" w:type="auto"/>
+          </w:tcPr>
+          <w:p>
+            <w:proofErr w:type="spellStart"/>
+            <w:r>
+              <w:t>dict</w:t>
+            </w:r>
+            <w:proofErr w:type="spellEnd"/>
+          </w:p>
+        </w:tc>
+        <w:tc>
+          <w:tcPr>
+            <w:tcW w:w="0" w:type="auto"/>
+          </w:tcPr>
+          <w:p>
+            <w:pPr>
+              <w:cnfStyle w:val="000000100000" w:firstRow="0" w:lastRow="0" w:firstColumn="0" w:lastColumn="0" w:oddVBand="0" w:evenVBand="0" w:oddHBand="1" w:evenHBand="0" w:firstRowFirstColumn="0" w:firstRowLastColumn="0" w:lastRowFirstColumn="0" w:lastRowLastColumn="0"/>
+            </w:pPr>
+            <w:r>
+              <w:t>Contenedor mutable</w:t>
+            </w:r>
+          </w:p>
+        </w:tc>
+        <w:tc>
+          <w:tcPr>
+            <w:tcW w:w="0" w:type="auto"/>
+          </w:tcPr>
+          <w:p>
+            <w:pPr>
+              <w:cnfStyle w:val="000000100000" w:firstRow="0" w:lastRow="0" w:firstColumn="0" w:lastColumn="0" w:oddVBand="0" w:evenVBand="0" w:oddHBand="1" w:evenHBand="0" w:firstRowFirstColumn="0" w:firstRowLastColumn="0" w:lastRowFirstColumn="0" w:lastRowLastColumn="0"/>
+            </w:pPr>
+            <w:r>
+              <w:t>Valores con llaves</w:t>
+            </w:r>
+          </w:p>
+        </w:tc>
+      </w:tr>
+      <w:tr>
+        <w:tc>
+          <w:tcPr>
+            <w:cnfStyle w:val="001000000000" w:firstRow="0" w:lastRow="0" w:firstColumn="1" w:lastColumn="0" w:oddVBand="0" w:evenVBand="0" w:oddHBand="0" w:evenHBand="0" w:firstRowFirstColumn="0" w:firstRowLastColumn="0" w:lastRowFirstColumn="0" w:lastRowLastColumn="0"/>
+            <w:tcW w:w="0" w:type="auto"/>
+          </w:tcPr>
+          <w:p>
+            <w:r>
+              <w:t>set</w:t>
+            </w:r>
+          </w:p>
+        </w:tc>
+        <w:tc>
+          <w:tcPr>
+            <w:tcW w:w="0" w:type="auto"/>
+          </w:tcPr>
+          <w:p>
+            <w:pPr>
+              <w:cnfStyle w:val="000000000000" w:firstRow="0" w:lastRow="0" w:firstColumn="0" w:lastColumn="0" w:oddVBand="0" w:evenVBand="0" w:oddHBand="0" w:evenHBand="0" w:firstRowFirstColumn="0" w:firstRowLastColumn="0" w:lastRowFirstColumn="0" w:lastRowLastColumn="0"/>
+            </w:pPr>
+            <w:r>
+              <w:t>Contenedor mutable</w:t>
+            </w:r>
+          </w:p>
+        </w:tc>
+        <w:tc>
+          <w:tcPr>
+            <w:tcW w:w="0" w:type="auto"/>
+          </w:tcPr>
+          <w:p>
+            <w:pPr>
+              <w:cnfStyle w:val="000000000000" w:firstRow="0" w:lastRow="0" w:firstColumn="0" w:lastColumn="0" w:oddVBand="0" w:evenVBand="0" w:oddHBand="0" w:evenHBand="0" w:firstRowFirstColumn="0" w:firstRowLastColumn="0" w:lastRowFirstColumn="0" w:lastRowLastColumn="0"/>
+            </w:pPr>
+            <w:r>
+              <w:t>Colección de objetos únicos</w:t>
+            </w:r>
+          </w:p>
+        </w:tc>
+      </w:tr>
+    </w:tbl>
+    <w:bookmarkStart w:id="0" w:name="_MON_1709671335"/>
+    <w:bookmarkEnd w:id="0"/>
+    <w:p>
+      <w:r>
+        <w:object w:dxaOrig="8848" w:dyaOrig="450">
+          <v:shapetype id="_x0000_t75" coordsize="21600,21600" o:spt="75" o:preferrelative="t" path="m@4@5l@4@11@9@11@9@5xe" filled="f" stroked="f">
+            <v:stroke joinstyle="miter"/>
+            <v:formulas>
+              <v:f eqn="if lineDrawn pixelLineWidth 0"/>
+              <v:f eqn="sum @0 1 0"/>
+              <v:f eqn="sum 0 0 @1"/>
+              <v:f eqn="prod @2 1 2"/>
+              <v:f eqn="prod @3 21600 pixelWidth"/>
+              <v:f eqn="prod @3 21600 pixelHeight"/>
+              <v:f eqn="sum @0 0 1"/>
+              <v:f eqn="prod @6 1 2"/>
+              <v:f eqn="prod @7 21600 pixelWidth"/>
+              <v:f eqn="sum @8 21600 0"/>
+              <v:f eqn="prod @7 21600 pixelHeight"/>
+              <v:f eqn="sum @10 21600 0"/>
+            </v:formulas>
+            <v:path o:extrusionok="f" gradientshapeok="t" o:connecttype="rect"/>
+            <o:lock v:ext="edit" aspectratio="t"/>
+          </v:shapetype>
+          <v:shape id="_x0000_i1025" type="#_x0000_t75" style="width:442.5pt;height:22.5pt" o:ole="">
+            <v:imagedata r:id="rId4" o:title=""/>
+          </v:shape>
+          <o:OLEObject Type="Embed" ProgID="Word.DocumentMacroEnabled.12" ShapeID="_x0000_i1025" DrawAspect="Content" ObjectID="_1709679777" r:id="rId5"/>
+        </w:object>
+      </w:r>
+      <w:bookmarkStart w:id="1" w:name="_GoBack"/>
+      <w:bookmarkEnd w:id="1"/>
     </w:p>
     <w:sectPr>
       <w:pgSz w:w="12240" w:h="15840"/>
@@ -531,6 +955,88 @@
     <w:semiHidden/>
     <w:unhideWhenUsed/>
   </w:style>
+  <w:style w:type="table" w:styleId="Tabladecuadrcula2-nfasis6">
+    <w:name w:val="Grid Table 2 Accent 6"/>
+    <w:basedOn w:val="Tablanormal"/>
+    <w:uiPriority w:val="47"/>
+    <w:rsid w:val="00C3739F"/>
+    <w:pPr>
+      <w:spacing w:after="0" w:line="240" w:lineRule="auto"/>
+    </w:pPr>
+    <w:tblPr>
+      <w:tblStyleRowBandSize w:val="1"/>
+      <w:tblStyleColBandSize w:val="1"/>
+      <w:tblInd w:w="0" w:type="dxa"/>
+      <w:tblBorders>
+        <w:top w:val="single" w:sz="2" w:space="0" w:color="A8D08D" w:themeColor="accent6" w:themeTint="99"/>
+        <w:bottom w:val="single" w:sz="2" w:space="0" w:color="A8D08D" w:themeColor="accent6" w:themeTint="99"/>
+        <w:insideH w:val="single" w:sz="2" w:space="0" w:color="A8D08D" w:themeColor="accent6" w:themeTint="99"/>
+        <w:insideV w:val="single" w:sz="2" w:space="0" w:color="A8D08D" w:themeColor="accent6" w:themeTint="99"/>
+      </w:tblBorders>
+      <w:tblCellMar>
+        <w:top w:w="0" w:type="dxa"/>
+        <w:left w:w="108" w:type="dxa"/>
+        <w:bottom w:w="0" w:type="dxa"/>
+        <w:right w:w="108" w:type="dxa"/>
+      </w:tblCellMar>
+    </w:tblPr>
+    <w:tblStylePr w:type="firstRow">
+      <w:rPr>
+        <w:b/>
+        <w:bCs/>
+      </w:rPr>
+      <w:tblPr/>
+      <w:tcPr>
+        <w:tcBorders>
+          <w:top w:val="nil"/>
+          <w:bottom w:val="single" w:sz="12" w:space="0" w:color="A8D08D" w:themeColor="accent6" w:themeTint="99"/>
+          <w:insideH w:val="nil"/>
+          <w:insideV w:val="nil"/>
+        </w:tcBorders>
+        <w:shd w:val="clear" w:color="auto" w:fill="FFFFFF" w:themeFill="background1"/>
+      </w:tcPr>
+    </w:tblStylePr>
+    <w:tblStylePr w:type="lastRow">
+      <w:rPr>
+        <w:b/>
+        <w:bCs/>
+      </w:rPr>
+      <w:tblPr/>
+      <w:tcPr>
+        <w:tcBorders>
+          <w:top w:val="double" w:sz="2" w:space="0" w:color="A8D08D" w:themeColor="accent6" w:themeTint="99"/>
+          <w:bottom w:val="nil"/>
+          <w:insideH w:val="nil"/>
+          <w:insideV w:val="nil"/>
+        </w:tcBorders>
+        <w:shd w:val="clear" w:color="auto" w:fill="FFFFFF" w:themeFill="background1"/>
+      </w:tcPr>
+    </w:tblStylePr>
+    <w:tblStylePr w:type="firstCol">
+      <w:rPr>
+        <w:b/>
+        <w:bCs/>
+      </w:rPr>
+    </w:tblStylePr>
+    <w:tblStylePr w:type="lastCol">
+      <w:rPr>
+        <w:b/>
+        <w:bCs/>
+      </w:rPr>
+    </w:tblStylePr>
+    <w:tblStylePr w:type="band1Vert">
+      <w:tblPr/>
+      <w:tcPr>
+        <w:shd w:val="clear" w:color="auto" w:fill="E2EFD9" w:themeFill="accent6" w:themeFillTint="33"/>
+      </w:tcPr>
+    </w:tblStylePr>
+    <w:tblStylePr w:type="band1Horz">
+      <w:tblPr/>
+      <w:tcPr>
+        <w:shd w:val="clear" w:color="auto" w:fill="E2EFD9" w:themeFill="accent6" w:themeFillTint="33"/>
+      </w:tcPr>
+    </w:tblStylePr>
+  </w:style>
 </w:styles>
 </file>
 

</xml_diff>